<commit_message>
Finish postmortem and cleanup
</commit_message>
<xml_diff>
--- a/project-files/postmortem_questionaire.docx
+++ b/project-files/postmortem_questionaire.docx
@@ -1,6 +1,6 @@
 
 <file path=word/document.xml><?xml version="1.0" encoding="utf-8"?>
-<w:document xmlns:wpc="http://schemas.microsoft.com/office/word/2010/wordprocessingCanvas" xmlns:mc="http://schemas.openxmlformats.org/markup-compatibility/2006" xmlns:o="urn:schemas-microsoft-com:office:office" xmlns:r="http://schemas.openxmlformats.org/officeDocument/2006/relationships" xmlns:m="http://schemas.openxmlformats.org/officeDocument/2006/math" xmlns:v="urn:schemas-microsoft-com:vml" xmlns:wp14="http://schemas.microsoft.com/office/word/2010/wordprocessingDrawing" xmlns:wp="http://schemas.openxmlformats.org/drawingml/2006/wordprocessingDrawing" xmlns:w10="urn:schemas-microsoft-com:office:word" xmlns:w="http://schemas.openxmlformats.org/wordprocessingml/2006/main" xmlns:w14="http://schemas.microsoft.com/office/word/2010/wordml" xmlns:w15="http://schemas.microsoft.com/office/word/2012/wordml" xmlns:wpg="http://schemas.microsoft.com/office/word/2010/wordprocessingGroup" xmlns:wpi="http://schemas.microsoft.com/office/word/2010/wordprocessingInk" xmlns:wne="http://schemas.microsoft.com/office/word/2006/wordml" xmlns:wps="http://schemas.microsoft.com/office/word/2010/wordprocessingShape" mc:Ignorable="w14 w15 wp14">
+<w:document xmlns:wpc="http://schemas.microsoft.com/office/word/2010/wordprocessingCanvas" xmlns:cx="http://schemas.microsoft.com/office/drawing/2014/chartex" xmlns:cx1="http://schemas.microsoft.com/office/drawing/2015/9/8/chartex" xmlns:cx2="http://schemas.microsoft.com/office/drawing/2015/10/21/chartex" xmlns:cx3="http://schemas.microsoft.com/office/drawing/2016/5/9/chartex" xmlns:cx4="http://schemas.microsoft.com/office/drawing/2016/5/10/chartex" xmlns:cx5="http://schemas.microsoft.com/office/drawing/2016/5/11/chartex" xmlns:cx6="http://schemas.microsoft.com/office/drawing/2016/5/12/chartex" xmlns:cx7="http://schemas.microsoft.com/office/drawing/2016/5/13/chartex" xmlns:cx8="http://schemas.microsoft.com/office/drawing/2016/5/14/chartex" xmlns:mc="http://schemas.openxmlformats.org/markup-compatibility/2006" xmlns:aink="http://schemas.microsoft.com/office/drawing/2016/ink" xmlns:am3d="http://schemas.microsoft.com/office/drawing/2017/model3d" xmlns:o="urn:schemas-microsoft-com:office:office" xmlns:r="http://schemas.openxmlformats.org/officeDocument/2006/relationships" xmlns:m="http://schemas.openxmlformats.org/officeDocument/2006/math" xmlns:v="urn:schemas-microsoft-com:vml" xmlns:wp14="http://schemas.microsoft.com/office/word/2010/wordprocessingDrawing" xmlns:wp="http://schemas.openxmlformats.org/drawingml/2006/wordprocessingDrawing" xmlns:w10="urn:schemas-microsoft-com:office:word" xmlns:w="http://schemas.openxmlformats.org/wordprocessingml/2006/main" xmlns:w14="http://schemas.microsoft.com/office/word/2010/wordml" xmlns:w15="http://schemas.microsoft.com/office/word/2012/wordml" xmlns:w16cex="http://schemas.microsoft.com/office/word/2018/wordml/cex" xmlns:w16cid="http://schemas.microsoft.com/office/word/2016/wordml/cid" xmlns:w16="http://schemas.microsoft.com/office/word/2018/wordml" xmlns:w16se="http://schemas.microsoft.com/office/word/2015/wordml/symex" xmlns:wpg="http://schemas.microsoft.com/office/word/2010/wordprocessingGroup" xmlns:wpi="http://schemas.microsoft.com/office/word/2010/wordprocessingInk" xmlns:wne="http://schemas.microsoft.com/office/word/2006/wordml" xmlns:wps="http://schemas.microsoft.com/office/word/2010/wordprocessingShape" mc:Ignorable="w14 w15 w16se w16cid w16 w16cex wp14">
   <w:body>
     <w:p>
       <w:pPr>
@@ -37,21 +37,7 @@
         <w:rPr>
           <w:i/>
         </w:rPr>
-        <w:t xml:space="preserve">Please </w:t>
-      </w:r>
-      <w:proofErr w:type="gramStart"/>
-      <w:r>
-        <w:rPr>
-          <w:i/>
-        </w:rPr>
-        <w:t>Answer</w:t>
-      </w:r>
-      <w:proofErr w:type="gramEnd"/>
-      <w:r>
-        <w:rPr>
-          <w:i/>
-        </w:rPr>
-        <w:t xml:space="preserve"> the following questions </w:t>
+        <w:t xml:space="preserve">Please Answer the following questions </w:t>
       </w:r>
       <w:r>
         <w:rPr>
@@ -83,6 +69,11 @@
       </w:r>
     </w:p>
     <w:p/>
+    <w:p>
+      <w:r>
+        <w:t>This project uses an AVL tree as a database and handles adding and searching for records via the command line.</w:t>
+      </w:r>
+    </w:p>
     <w:p/>
     <w:p/>
     <w:p>
@@ -94,6 +85,25 @@
       </w:r>
     </w:p>
     <w:p/>
+    <w:p>
+      <w:r>
+        <w:t xml:space="preserve">First, I entered the code from the book to get the tree started. Then, I modified it to hold </w:t>
+      </w:r>
+      <w:proofErr w:type="spellStart"/>
+      <w:r>
+        <w:t>CCRecords</w:t>
+      </w:r>
+      <w:proofErr w:type="spellEnd"/>
+      <w:r>
+        <w:t xml:space="preserve"> as the element. After I finished all the database methods, I tested it by manually entering test data and making sure that it was in alphabetical order. Next, I added a method to parse the names.txt file on startup and add the records into my database. Finally, just had to create the CLI which I had done previously in </w:t>
+      </w:r>
+      <w:r>
+        <w:t>COSC460,</w:t>
+      </w:r>
+      <w:r>
+        <w:t xml:space="preserve"> so it was easy.</w:t>
+      </w:r>
+    </w:p>
     <w:p/>
     <w:p/>
     <w:p/>
@@ -106,11 +116,33 @@
       <w:r>
         <w:t xml:space="preserve">  Are there requirements that you did not complete?</w:t>
       </w:r>
-      <w:bookmarkStart w:id="0" w:name="_GoBack"/>
-      <w:bookmarkEnd w:id="0"/>
-    </w:p>
-    <w:p/>
-    <w:p/>
+    </w:p>
+    <w:p/>
+    <w:p>
+      <w:r>
+        <w:t>The hardest part for me was implementing the find methods.</w:t>
+      </w:r>
+      <w:r>
+        <w:t xml:space="preserve"> Then I found out about</w:t>
+      </w:r>
+      <w:r>
+        <w:t xml:space="preserve"> java’s</w:t>
+      </w:r>
+      <w:r>
+        <w:t xml:space="preserve"> </w:t>
+      </w:r>
+      <w:proofErr w:type="spellStart"/>
+      <w:r>
+        <w:t>String.compareTo</w:t>
+      </w:r>
+      <w:proofErr w:type="spellEnd"/>
+      <w:r>
+        <w:t xml:space="preserve">() </w:t>
+      </w:r>
+      <w:r>
+        <w:t>and how it checked for alphabetical order or a match and that made everything easy to work with. I believe I completed all requirements.</w:t>
+      </w:r>
+    </w:p>
     <w:p/>
     <w:p/>
     <w:p/>
@@ -129,30 +161,111 @@
       </w:r>
     </w:p>
     <w:p/>
+    <w:p/>
+    <w:p>
+      <w:r>
+        <w:t>I can not think of any changes I would make to this project.</w:t>
+      </w:r>
+    </w:p>
     <w:p>
       <w:r>
         <w:br w:type="page"/>
       </w:r>
     </w:p>
-    <w:p>
-      <w:pPr>
+    <w:p/>
+    <w:p>
+      <w:r>
+        <w:t>screenshots</w:t>
+      </w:r>
+    </w:p>
+    <w:p/>
+    <w:p>
+      <w:r>
         <w:rPr>
-          <w:i/>
+          <w:noProof/>
         </w:rPr>
-      </w:pPr>
+        <w:drawing>
+          <wp:inline distT="0" distB="0" distL="0" distR="0" wp14:anchorId="26FA66D6" wp14:editId="5C902B66">
+            <wp:extent cx="5943600" cy="4080510"/>
+            <wp:effectExtent l="0" t="0" r="0" b="0"/>
+            <wp:docPr id="1" name="Picture 1"/>
+            <wp:cNvGraphicFramePr>
+              <a:graphicFrameLocks xmlns:a="http://schemas.openxmlformats.org/drawingml/2006/main" noChangeAspect="1"/>
+            </wp:cNvGraphicFramePr>
+            <a:graphic xmlns:a="http://schemas.openxmlformats.org/drawingml/2006/main">
+              <a:graphicData uri="http://schemas.openxmlformats.org/drawingml/2006/picture">
+                <pic:pic xmlns:pic="http://schemas.openxmlformats.org/drawingml/2006/picture">
+                  <pic:nvPicPr>
+                    <pic:cNvPr id="1" name=""/>
+                    <pic:cNvPicPr/>
+                  </pic:nvPicPr>
+                  <pic:blipFill>
+                    <a:blip r:embed="rId6"/>
+                    <a:stretch>
+                      <a:fillRect/>
+                    </a:stretch>
+                  </pic:blipFill>
+                  <pic:spPr>
+                    <a:xfrm>
+                      <a:off x="0" y="0"/>
+                      <a:ext cx="5943600" cy="4080510"/>
+                    </a:xfrm>
+                    <a:prstGeom prst="rect">
+                      <a:avLst/>
+                    </a:prstGeom>
+                  </pic:spPr>
+                </pic:pic>
+              </a:graphicData>
+            </a:graphic>
+          </wp:inline>
+        </w:drawing>
+      </w:r>
+    </w:p>
+    <w:p>
       <w:r>
         <w:rPr>
-          <w:i/>
+          <w:noProof/>
         </w:rPr>
         <w:lastRenderedPageBreak/>
-        <w:t>&lt;Please include screenshots of your program running on this page&gt;</w:t>
-      </w:r>
-    </w:p>
-    <w:p/>
-    <w:p/>
-    <w:p/>
+        <w:drawing>
+          <wp:inline distT="0" distB="0" distL="0" distR="0" wp14:anchorId="46BA7788" wp14:editId="70BDCE25">
+            <wp:extent cx="5943600" cy="5255895"/>
+            <wp:effectExtent l="0" t="0" r="0" b="1905"/>
+            <wp:docPr id="2" name="Picture 2"/>
+            <wp:cNvGraphicFramePr>
+              <a:graphicFrameLocks xmlns:a="http://schemas.openxmlformats.org/drawingml/2006/main" noChangeAspect="1"/>
+            </wp:cNvGraphicFramePr>
+            <a:graphic xmlns:a="http://schemas.openxmlformats.org/drawingml/2006/main">
+              <a:graphicData uri="http://schemas.openxmlformats.org/drawingml/2006/picture">
+                <pic:pic xmlns:pic="http://schemas.openxmlformats.org/drawingml/2006/picture">
+                  <pic:nvPicPr>
+                    <pic:cNvPr id="1" name=""/>
+                    <pic:cNvPicPr/>
+                  </pic:nvPicPr>
+                  <pic:blipFill>
+                    <a:blip r:embed="rId7"/>
+                    <a:stretch>
+                      <a:fillRect/>
+                    </a:stretch>
+                  </pic:blipFill>
+                  <pic:spPr>
+                    <a:xfrm>
+                      <a:off x="0" y="0"/>
+                      <a:ext cx="5943600" cy="5255895"/>
+                    </a:xfrm>
+                    <a:prstGeom prst="rect">
+                      <a:avLst/>
+                    </a:prstGeom>
+                  </pic:spPr>
+                </pic:pic>
+              </a:graphicData>
+            </a:graphic>
+          </wp:inline>
+        </w:drawing>
+      </w:r>
+    </w:p>
     <w:sectPr>
-      <w:headerReference w:type="default" r:id="rId6"/>
+      <w:headerReference w:type="default" r:id="rId8"/>
       <w:pgSz w:w="12240" w:h="15840"/>
       <w:pgMar w:top="1440" w:right="1440" w:bottom="1440" w:left="1440" w:header="720" w:footer="720" w:gutter="0"/>
       <w:cols w:space="720"/>
@@ -163,7 +276,7 @@
 </file>
 
 <file path=word/endnotes.xml><?xml version="1.0" encoding="utf-8"?>
-<w:endnotes xmlns:wpc="http://schemas.microsoft.com/office/word/2010/wordprocessingCanvas" xmlns:mc="http://schemas.openxmlformats.org/markup-compatibility/2006" xmlns:o="urn:schemas-microsoft-com:office:office" xmlns:r="http://schemas.openxmlformats.org/officeDocument/2006/relationships" xmlns:m="http://schemas.openxmlformats.org/officeDocument/2006/math" xmlns:v="urn:schemas-microsoft-com:vml" xmlns:wp14="http://schemas.microsoft.com/office/word/2010/wordprocessingDrawing" xmlns:wp="http://schemas.openxmlformats.org/drawingml/2006/wordprocessingDrawing" xmlns:w10="urn:schemas-microsoft-com:office:word" xmlns:w="http://schemas.openxmlformats.org/wordprocessingml/2006/main" xmlns:w14="http://schemas.microsoft.com/office/word/2010/wordml" xmlns:w15="http://schemas.microsoft.com/office/word/2012/wordml" xmlns:wpg="http://schemas.microsoft.com/office/word/2010/wordprocessingGroup" xmlns:wpi="http://schemas.microsoft.com/office/word/2010/wordprocessingInk" xmlns:wne="http://schemas.microsoft.com/office/word/2006/wordml" xmlns:wps="http://schemas.microsoft.com/office/word/2010/wordprocessingShape" mc:Ignorable="w14 w15 wp14">
+<w:endnotes xmlns:wpc="http://schemas.microsoft.com/office/word/2010/wordprocessingCanvas" xmlns:cx="http://schemas.microsoft.com/office/drawing/2014/chartex" xmlns:cx1="http://schemas.microsoft.com/office/drawing/2015/9/8/chartex" xmlns:cx2="http://schemas.microsoft.com/office/drawing/2015/10/21/chartex" xmlns:cx3="http://schemas.microsoft.com/office/drawing/2016/5/9/chartex" xmlns:cx4="http://schemas.microsoft.com/office/drawing/2016/5/10/chartex" xmlns:cx5="http://schemas.microsoft.com/office/drawing/2016/5/11/chartex" xmlns:cx6="http://schemas.microsoft.com/office/drawing/2016/5/12/chartex" xmlns:cx7="http://schemas.microsoft.com/office/drawing/2016/5/13/chartex" xmlns:cx8="http://schemas.microsoft.com/office/drawing/2016/5/14/chartex" xmlns:mc="http://schemas.openxmlformats.org/markup-compatibility/2006" xmlns:aink="http://schemas.microsoft.com/office/drawing/2016/ink" xmlns:am3d="http://schemas.microsoft.com/office/drawing/2017/model3d" xmlns:o="urn:schemas-microsoft-com:office:office" xmlns:r="http://schemas.openxmlformats.org/officeDocument/2006/relationships" xmlns:m="http://schemas.openxmlformats.org/officeDocument/2006/math" xmlns:v="urn:schemas-microsoft-com:vml" xmlns:wp14="http://schemas.microsoft.com/office/word/2010/wordprocessingDrawing" xmlns:wp="http://schemas.openxmlformats.org/drawingml/2006/wordprocessingDrawing" xmlns:w10="urn:schemas-microsoft-com:office:word" xmlns:w="http://schemas.openxmlformats.org/wordprocessingml/2006/main" xmlns:w14="http://schemas.microsoft.com/office/word/2010/wordml" xmlns:w15="http://schemas.microsoft.com/office/word/2012/wordml" xmlns:w16cex="http://schemas.microsoft.com/office/word/2018/wordml/cex" xmlns:w16cid="http://schemas.microsoft.com/office/word/2016/wordml/cid" xmlns:w16="http://schemas.microsoft.com/office/word/2018/wordml" xmlns:w16se="http://schemas.microsoft.com/office/word/2015/wordml/symex" xmlns:wpg="http://schemas.microsoft.com/office/word/2010/wordprocessingGroup" xmlns:wpi="http://schemas.microsoft.com/office/word/2010/wordprocessingInk" xmlns:wne="http://schemas.microsoft.com/office/word/2006/wordml" xmlns:wps="http://schemas.microsoft.com/office/word/2010/wordprocessingShape" mc:Ignorable="w14 w15 w16se w16cid w16 w16cex wp14">
   <w:endnote w:type="separator" w:id="-1">
     <w:p>
       <w:pPr>
@@ -188,7 +301,7 @@
 </file>
 
 <file path=word/footnotes.xml><?xml version="1.0" encoding="utf-8"?>
-<w:footnotes xmlns:wpc="http://schemas.microsoft.com/office/word/2010/wordprocessingCanvas" xmlns:mc="http://schemas.openxmlformats.org/markup-compatibility/2006" xmlns:o="urn:schemas-microsoft-com:office:office" xmlns:r="http://schemas.openxmlformats.org/officeDocument/2006/relationships" xmlns:m="http://schemas.openxmlformats.org/officeDocument/2006/math" xmlns:v="urn:schemas-microsoft-com:vml" xmlns:wp14="http://schemas.microsoft.com/office/word/2010/wordprocessingDrawing" xmlns:wp="http://schemas.openxmlformats.org/drawingml/2006/wordprocessingDrawing" xmlns:w10="urn:schemas-microsoft-com:office:word" xmlns:w="http://schemas.openxmlformats.org/wordprocessingml/2006/main" xmlns:w14="http://schemas.microsoft.com/office/word/2010/wordml" xmlns:w15="http://schemas.microsoft.com/office/word/2012/wordml" xmlns:wpg="http://schemas.microsoft.com/office/word/2010/wordprocessingGroup" xmlns:wpi="http://schemas.microsoft.com/office/word/2010/wordprocessingInk" xmlns:wne="http://schemas.microsoft.com/office/word/2006/wordml" xmlns:wps="http://schemas.microsoft.com/office/word/2010/wordprocessingShape" mc:Ignorable="w14 w15 wp14">
+<w:footnotes xmlns:wpc="http://schemas.microsoft.com/office/word/2010/wordprocessingCanvas" xmlns:cx="http://schemas.microsoft.com/office/drawing/2014/chartex" xmlns:cx1="http://schemas.microsoft.com/office/drawing/2015/9/8/chartex" xmlns:cx2="http://schemas.microsoft.com/office/drawing/2015/10/21/chartex" xmlns:cx3="http://schemas.microsoft.com/office/drawing/2016/5/9/chartex" xmlns:cx4="http://schemas.microsoft.com/office/drawing/2016/5/10/chartex" xmlns:cx5="http://schemas.microsoft.com/office/drawing/2016/5/11/chartex" xmlns:cx6="http://schemas.microsoft.com/office/drawing/2016/5/12/chartex" xmlns:cx7="http://schemas.microsoft.com/office/drawing/2016/5/13/chartex" xmlns:cx8="http://schemas.microsoft.com/office/drawing/2016/5/14/chartex" xmlns:mc="http://schemas.openxmlformats.org/markup-compatibility/2006" xmlns:aink="http://schemas.microsoft.com/office/drawing/2016/ink" xmlns:am3d="http://schemas.microsoft.com/office/drawing/2017/model3d" xmlns:o="urn:schemas-microsoft-com:office:office" xmlns:r="http://schemas.openxmlformats.org/officeDocument/2006/relationships" xmlns:m="http://schemas.openxmlformats.org/officeDocument/2006/math" xmlns:v="urn:schemas-microsoft-com:vml" xmlns:wp14="http://schemas.microsoft.com/office/word/2010/wordprocessingDrawing" xmlns:wp="http://schemas.openxmlformats.org/drawingml/2006/wordprocessingDrawing" xmlns:w10="urn:schemas-microsoft-com:office:word" xmlns:w="http://schemas.openxmlformats.org/wordprocessingml/2006/main" xmlns:w14="http://schemas.microsoft.com/office/word/2010/wordml" xmlns:w15="http://schemas.microsoft.com/office/word/2012/wordml" xmlns:w16cex="http://schemas.microsoft.com/office/word/2018/wordml/cex" xmlns:w16cid="http://schemas.microsoft.com/office/word/2016/wordml/cid" xmlns:w16="http://schemas.microsoft.com/office/word/2018/wordml" xmlns:w16se="http://schemas.microsoft.com/office/word/2015/wordml/symex" xmlns:wpg="http://schemas.microsoft.com/office/word/2010/wordprocessingGroup" xmlns:wpi="http://schemas.microsoft.com/office/word/2010/wordprocessingInk" xmlns:wne="http://schemas.microsoft.com/office/word/2006/wordml" xmlns:wps="http://schemas.microsoft.com/office/word/2010/wordprocessingShape" mc:Ignorable="w14 w15 w16se w16cid w16 w16cex wp14">
   <w:footnote w:type="separator" w:id="-1">
     <w:p>
       <w:pPr>
@@ -213,7 +326,7 @@
 </file>
 
 <file path=word/header1.xml><?xml version="1.0" encoding="utf-8"?>
-<w:hdr xmlns:wpc="http://schemas.microsoft.com/office/word/2010/wordprocessingCanvas" xmlns:mc="http://schemas.openxmlformats.org/markup-compatibility/2006" xmlns:o="urn:schemas-microsoft-com:office:office" xmlns:r="http://schemas.openxmlformats.org/officeDocument/2006/relationships" xmlns:m="http://schemas.openxmlformats.org/officeDocument/2006/math" xmlns:v="urn:schemas-microsoft-com:vml" xmlns:wp14="http://schemas.microsoft.com/office/word/2010/wordprocessingDrawing" xmlns:wp="http://schemas.openxmlformats.org/drawingml/2006/wordprocessingDrawing" xmlns:w10="urn:schemas-microsoft-com:office:word" xmlns:w="http://schemas.openxmlformats.org/wordprocessingml/2006/main" xmlns:w14="http://schemas.microsoft.com/office/word/2010/wordml" xmlns:w15="http://schemas.microsoft.com/office/word/2012/wordml" xmlns:wpg="http://schemas.microsoft.com/office/word/2010/wordprocessingGroup" xmlns:wpi="http://schemas.microsoft.com/office/word/2010/wordprocessingInk" xmlns:wne="http://schemas.microsoft.com/office/word/2006/wordml" xmlns:wps="http://schemas.microsoft.com/office/word/2010/wordprocessingShape" mc:Ignorable="w14 w15 wp14">
+<w:hdr xmlns:wpc="http://schemas.microsoft.com/office/word/2010/wordprocessingCanvas" xmlns:cx="http://schemas.microsoft.com/office/drawing/2014/chartex" xmlns:cx1="http://schemas.microsoft.com/office/drawing/2015/9/8/chartex" xmlns:cx2="http://schemas.microsoft.com/office/drawing/2015/10/21/chartex" xmlns:cx3="http://schemas.microsoft.com/office/drawing/2016/5/9/chartex" xmlns:cx4="http://schemas.microsoft.com/office/drawing/2016/5/10/chartex" xmlns:cx5="http://schemas.microsoft.com/office/drawing/2016/5/11/chartex" xmlns:cx6="http://schemas.microsoft.com/office/drawing/2016/5/12/chartex" xmlns:cx7="http://schemas.microsoft.com/office/drawing/2016/5/13/chartex" xmlns:cx8="http://schemas.microsoft.com/office/drawing/2016/5/14/chartex" xmlns:mc="http://schemas.openxmlformats.org/markup-compatibility/2006" xmlns:aink="http://schemas.microsoft.com/office/drawing/2016/ink" xmlns:am3d="http://schemas.microsoft.com/office/drawing/2017/model3d" xmlns:o="urn:schemas-microsoft-com:office:office" xmlns:r="http://schemas.openxmlformats.org/officeDocument/2006/relationships" xmlns:m="http://schemas.openxmlformats.org/officeDocument/2006/math" xmlns:v="urn:schemas-microsoft-com:vml" xmlns:wp14="http://schemas.microsoft.com/office/word/2010/wordprocessingDrawing" xmlns:wp="http://schemas.openxmlformats.org/drawingml/2006/wordprocessingDrawing" xmlns:w10="urn:schemas-microsoft-com:office:word" xmlns:w="http://schemas.openxmlformats.org/wordprocessingml/2006/main" xmlns:w14="http://schemas.microsoft.com/office/word/2010/wordml" xmlns:w15="http://schemas.microsoft.com/office/word/2012/wordml" xmlns:w16cex="http://schemas.microsoft.com/office/word/2018/wordml/cex" xmlns:w16cid="http://schemas.microsoft.com/office/word/2016/wordml/cid" xmlns:w16="http://schemas.microsoft.com/office/word/2018/wordml" xmlns:w16se="http://schemas.microsoft.com/office/word/2015/wordml/symex" xmlns:wpg="http://schemas.microsoft.com/office/word/2010/wordprocessingGroup" xmlns:wpi="http://schemas.microsoft.com/office/word/2010/wordprocessingInk" xmlns:wne="http://schemas.microsoft.com/office/word/2006/wordml" xmlns:wps="http://schemas.microsoft.com/office/word/2010/wordprocessingShape" mc:Ignorable="w14 w15 w16se w16cid w16 w16cex wp14">
   <w:p>
     <w:pPr>
       <w:pStyle w:val="Header"/>
@@ -221,12 +334,15 @@
     <w:r>
       <w:t>Name:</w:t>
     </w:r>
+    <w:r>
+      <w:t xml:space="preserve"> Chase Clark</w:t>
+    </w:r>
   </w:p>
 </w:hdr>
 </file>
 
 <file path=word/styles.xml><?xml version="1.0" encoding="utf-8"?>
-<w:styles xmlns:mc="http://schemas.openxmlformats.org/markup-compatibility/2006" xmlns:r="http://schemas.openxmlformats.org/officeDocument/2006/relationships" xmlns:w="http://schemas.openxmlformats.org/wordprocessingml/2006/main" xmlns:w14="http://schemas.microsoft.com/office/word/2010/wordml" xmlns:w15="http://schemas.microsoft.com/office/word/2012/wordml" mc:Ignorable="w14 w15">
+<w:styles xmlns:mc="http://schemas.openxmlformats.org/markup-compatibility/2006" xmlns:r="http://schemas.openxmlformats.org/officeDocument/2006/relationships" xmlns:w="http://schemas.openxmlformats.org/wordprocessingml/2006/main" xmlns:w14="http://schemas.microsoft.com/office/word/2010/wordml" xmlns:w15="http://schemas.microsoft.com/office/word/2012/wordml" xmlns:w16cex="http://schemas.microsoft.com/office/word/2018/wordml/cex" xmlns:w16cid="http://schemas.microsoft.com/office/word/2016/wordml/cid" xmlns:w16="http://schemas.microsoft.com/office/word/2018/wordml" xmlns:w16se="http://schemas.microsoft.com/office/word/2015/wordml/symex" mc:Ignorable="w14 w15 w16se w16cid w16 w16cex">
   <w:docDefaults>
     <w:rPrDefault>
       <w:rPr>
@@ -242,7 +358,7 @@
       </w:pPr>
     </w:pPrDefault>
   </w:docDefaults>
-  <w:latentStyles w:defLockedState="0" w:defUIPriority="99" w:defSemiHidden="0" w:defUnhideWhenUsed="0" w:defQFormat="0" w:count="371">
+  <w:latentStyles w:defLockedState="0" w:defUIPriority="99" w:defSemiHidden="0" w:defUnhideWhenUsed="0" w:defQFormat="0" w:count="376">
     <w:lsdException w:name="Normal" w:uiPriority="0" w:qFormat="1"/>
     <w:lsdException w:name="heading 1" w:uiPriority="9" w:qFormat="1"/>
     <w:lsdException w:name="heading 2" w:semiHidden="1" w:uiPriority="9" w:unhideWhenUsed="1" w:qFormat="1"/>
@@ -614,6 +730,11 @@
     <w:lsdException w:name="List Table 5 Dark Accent 6" w:uiPriority="50"/>
     <w:lsdException w:name="List Table 6 Colorful Accent 6" w:uiPriority="51"/>
     <w:lsdException w:name="List Table 7 Colorful Accent 6" w:uiPriority="52"/>
+    <w:lsdException w:name="Mention" w:semiHidden="1" w:unhideWhenUsed="1"/>
+    <w:lsdException w:name="Smart Hyperlink" w:semiHidden="1" w:unhideWhenUsed="1"/>
+    <w:lsdException w:name="Hashtag" w:semiHidden="1" w:unhideWhenUsed="1"/>
+    <w:lsdException w:name="Unresolved Mention" w:semiHidden="1" w:unhideWhenUsed="1"/>
+    <w:lsdException w:name="Smart Link" w:semiHidden="1" w:unhideWhenUsed="1"/>
   </w:latentStyles>
   <w:style w:type="paragraph" w:default="1" w:styleId="Normal">
     <w:name w:val="Normal"/>

</xml_diff>